<commit_message>
Updated report again for errors
</commit_message>
<xml_diff>
--- a/HW3/Report for Assignment 3.docx
+++ b/HW3/Report for Assignment 3.docx
@@ -136,19 +136,11 @@
         </w:rPr>
         <w:t xml:space="preserve"> for the amount of </w:t>
       </w:r>
-      <w:proofErr w:type="spellStart"/>
-      <w:r>
-        <w:rPr>
-          <w:rFonts w:ascii="Consolas" w:hAnsi="Consolas" w:cs="Consolas"/>
-        </w:rPr>
-        <w:t>remainingMemory</w:t>
-      </w:r>
-      <w:proofErr w:type="spellEnd"/>
-      <w:r>
-        <w:rPr>
-          <w:rFonts w:ascii="Consolas" w:hAnsi="Consolas" w:cs="Consolas"/>
-        </w:rPr>
-        <w:t xml:space="preserve"> </w:t>
+      <w:r>
+        <w:rPr>
+          <w:rFonts w:ascii="Consolas" w:hAnsi="Consolas" w:cs="Consolas"/>
+        </w:rPr>
+        <w:t xml:space="preserve">remainingMemory </w:t>
       </w:r>
       <w:r>
         <w:rPr>
@@ -168,57 +160,60 @@
           <w:rFonts w:cstheme="minorHAnsi"/>
         </w:rPr>
       </w:pPr>
-      <w:proofErr w:type="spellStart"/>
       <w:r>
         <w:rPr>
           <w:rFonts w:ascii="Consolas" w:hAnsi="Consolas" w:cs="Consolas"/>
           <w:color w:val="4472C4" w:themeColor="accent1"/>
         </w:rPr>
-        <w:t>Mem_init</w:t>
-      </w:r>
-      <w:proofErr w:type="spellEnd"/>
-      <w:r>
-        <w:rPr>
-          <w:rFonts w:ascii="Consolas" w:hAnsi="Consolas" w:cs="Consolas"/>
-          <w:color w:val="4472C4" w:themeColor="accent1"/>
+        <w:t xml:space="preserve">Mem_init </w:t>
+      </w:r>
+      <w:r>
+        <w:rPr>
+          <w:rFonts w:cstheme="minorHAnsi"/>
+        </w:rPr>
+        <w:t xml:space="preserve">takes a </w:t>
+      </w:r>
+      <w:r>
+        <w:rPr>
+          <w:rFonts w:ascii="Consolas" w:hAnsi="Consolas" w:cs="Consolas"/>
+        </w:rPr>
+        <w:t>size</w:t>
+      </w:r>
+      <w:r>
+        <w:rPr>
+          <w:rFonts w:cstheme="minorHAnsi"/>
+        </w:rPr>
+        <w:t xml:space="preserve"> and a </w:t>
+      </w:r>
+      <w:r>
+        <w:rPr>
+          <w:rFonts w:ascii="Consolas" w:hAnsi="Consolas" w:cs="Consolas"/>
+        </w:rPr>
+        <w:t>policy</w:t>
+      </w:r>
+      <w:r>
+        <w:rPr>
+          <w:rFonts w:cstheme="minorHAnsi"/>
+        </w:rPr>
+        <w:t xml:space="preserve"> as input and sets a</w:t>
+      </w:r>
+      <w:r>
+        <w:rPr>
+          <w:rFonts w:cstheme="minorHAnsi"/>
+        </w:rPr>
+        <w:t xml:space="preserve"> global variable called</w:t>
+      </w:r>
+      <w:r>
+        <w:rPr>
+          <w:rFonts w:cstheme="minorHAnsi"/>
         </w:rPr>
         <w:t xml:space="preserve"> </w:t>
       </w:r>
       <w:r>
         <w:rPr>
-          <w:rFonts w:cstheme="minorHAnsi"/>
-        </w:rPr>
-        <w:t xml:space="preserve">takes a </w:t>
-      </w:r>
-      <w:r>
-        <w:rPr>
-          <w:rFonts w:ascii="Consolas" w:hAnsi="Consolas" w:cs="Consolas"/>
-        </w:rPr>
-        <w:t>size</w:t>
-      </w:r>
-      <w:r>
-        <w:rPr>
-          <w:rFonts w:cstheme="minorHAnsi"/>
-        </w:rPr>
-        <w:t xml:space="preserve"> and a </w:t>
-      </w:r>
-      <w:r>
-        <w:rPr>
-          <w:rFonts w:ascii="Consolas" w:hAnsi="Consolas" w:cs="Consolas"/>
-        </w:rPr>
-        <w:t>policy</w:t>
-      </w:r>
-      <w:r>
-        <w:rPr>
-          <w:rFonts w:cstheme="minorHAnsi"/>
-        </w:rPr>
-        <w:t xml:space="preserve"> as input and sets a</w:t>
-      </w:r>
-      <w:r>
-        <w:rPr>
-          <w:rFonts w:cstheme="minorHAnsi"/>
-        </w:rPr>
-        <w:t xml:space="preserve"> global variable called</w:t>
+          <w:rFonts w:ascii="Consolas" w:hAnsi="Consolas" w:cs="Consolas"/>
+        </w:rPr>
+        <w:t>initFlag</w:t>
       </w:r>
       <w:r>
         <w:rPr>
@@ -226,160 +221,126 @@
         </w:rPr>
         <w:t xml:space="preserve"> </w:t>
       </w:r>
-      <w:proofErr w:type="spellStart"/>
-      <w:r>
-        <w:rPr>
-          <w:rFonts w:ascii="Consolas" w:hAnsi="Consolas" w:cs="Consolas"/>
-        </w:rPr>
-        <w:t>initFlag</w:t>
-      </w:r>
-      <w:proofErr w:type="spellEnd"/>
+      <w:r>
+        <w:rPr>
+          <w:rFonts w:cstheme="minorHAnsi"/>
+        </w:rPr>
+        <w:t xml:space="preserve">to 1 and also sets a global variable called </w:t>
+      </w:r>
+      <w:r>
+        <w:rPr>
+          <w:rFonts w:ascii="Consolas" w:hAnsi="Consolas" w:cs="Consolas"/>
+        </w:rPr>
+        <w:t>PolicySet</w:t>
+      </w:r>
+      <w:r>
+        <w:rPr>
+          <w:rFonts w:cstheme="minorHAnsi"/>
+        </w:rPr>
+        <w:t xml:space="preserve"> to the policy the user entered. Then it finds the page size by checking to make sure that the initial size is between 0 and the </w:t>
+      </w:r>
+      <w:r>
+        <w:rPr>
+          <w:rFonts w:ascii="Consolas" w:hAnsi="Consolas" w:cs="Consolas"/>
+        </w:rPr>
+        <w:t>getpagesize().</w:t>
+      </w:r>
+      <w:r>
+        <w:rPr>
+          <w:rFonts w:cstheme="minorHAnsi"/>
+        </w:rPr>
+        <w:t xml:space="preserve"> Otherwise, we round the page size up so we have an integer number of page sizes.</w:t>
+      </w:r>
+      <w:r>
+        <w:rPr>
+          <w:rFonts w:cstheme="minorHAnsi"/>
+        </w:rPr>
+        <w:t xml:space="preserve"> Finally, we create a file descriptor called </w:t>
+      </w:r>
+      <w:r>
+        <w:rPr>
+          <w:rFonts w:ascii="Consolas" w:hAnsi="Consolas" w:cs="Consolas"/>
+        </w:rPr>
+        <w:t>/</w:t>
+      </w:r>
+      <w:r>
+        <w:rPr>
+          <w:rFonts w:ascii="Consolas" w:hAnsi="Consolas" w:cs="Consolas"/>
+        </w:rPr>
+        <w:t>dev/zero</w:t>
+      </w:r>
+      <w:r>
+        <w:rPr>
+          <w:rFonts w:cstheme="minorHAnsi"/>
+        </w:rPr>
+        <w:t xml:space="preserve"> that we will use to “allocate” a space in memory for us to use using </w:t>
+      </w:r>
+      <w:r>
+        <w:rPr>
+          <w:rFonts w:ascii="Consolas" w:hAnsi="Consolas" w:cs="Consolas"/>
+        </w:rPr>
+        <w:t>mmap</w:t>
+      </w:r>
+      <w:r>
+        <w:rPr>
+          <w:rFonts w:ascii="Consolas" w:hAnsi="Consolas" w:cs="Consolas"/>
+        </w:rPr>
+        <w:t>()</w:t>
+      </w:r>
+      <w:r>
+        <w:rPr>
+          <w:rFonts w:cstheme="minorHAnsi"/>
+        </w:rPr>
+        <w:t xml:space="preserve">. </w:t>
+      </w:r>
+      <w:r>
+        <w:rPr>
+          <w:rFonts w:ascii="Consolas" w:hAnsi="Consolas" w:cs="Consolas"/>
+        </w:rPr>
+        <w:t>/d</w:t>
+      </w:r>
+      <w:r>
+        <w:rPr>
+          <w:rFonts w:ascii="Consolas" w:hAnsi="Consolas" w:cs="Consolas"/>
+        </w:rPr>
+        <w:t>ev/zero</w:t>
+      </w:r>
+      <w:r>
+        <w:rPr>
+          <w:rFonts w:cstheme="minorHAnsi"/>
+        </w:rPr>
+        <w:t xml:space="preserve"> essentially will fill that space in memory with zeroes so it is clean</w:t>
+      </w:r>
+      <w:r>
+        <w:rPr>
+          <w:rFonts w:cstheme="minorHAnsi"/>
+        </w:rPr>
+        <w:t xml:space="preserve"> and able to be filled with our own data</w:t>
+      </w:r>
+      <w:r>
+        <w:rPr>
+          <w:rFonts w:cstheme="minorHAnsi"/>
+        </w:rPr>
+        <w:t xml:space="preserve">. </w:t>
+      </w:r>
+      <w:r>
+        <w:rPr>
+          <w:rFonts w:cstheme="minorHAnsi"/>
+        </w:rPr>
+        <w:t>We</w:t>
+      </w:r>
+      <w:r>
+        <w:rPr>
+          <w:rFonts w:cstheme="minorHAnsi"/>
+        </w:rPr>
+        <w:t xml:space="preserve"> also set</w:t>
+      </w:r>
       <w:r>
         <w:rPr>
           <w:rFonts w:cstheme="minorHAnsi"/>
         </w:rPr>
         <w:t xml:space="preserve"> </w:t>
       </w:r>
-      <w:r>
-        <w:rPr>
-          <w:rFonts w:cstheme="minorHAnsi"/>
-        </w:rPr>
-        <w:t xml:space="preserve">to 1 and also sets a global variable called </w:t>
-      </w:r>
-      <w:proofErr w:type="spellStart"/>
-      <w:r>
-        <w:rPr>
-          <w:rFonts w:ascii="Consolas" w:hAnsi="Consolas" w:cs="Consolas"/>
-        </w:rPr>
-        <w:t>PolicySet</w:t>
-      </w:r>
-      <w:proofErr w:type="spellEnd"/>
-      <w:r>
-        <w:rPr>
-          <w:rFonts w:cstheme="minorHAnsi"/>
-        </w:rPr>
-        <w:t xml:space="preserve"> to the policy the user entered. Then it finds the page size by checking to make sure that the initial size is between 0 and the </w:t>
-      </w:r>
-      <w:proofErr w:type="spellStart"/>
-      <w:r>
-        <w:rPr>
-          <w:rFonts w:ascii="Consolas" w:hAnsi="Consolas" w:cs="Consolas"/>
-        </w:rPr>
-        <w:t>getpagesize</w:t>
-      </w:r>
-      <w:proofErr w:type="spellEnd"/>
-      <w:r>
-        <w:rPr>
-          <w:rFonts w:ascii="Consolas" w:hAnsi="Consolas" w:cs="Consolas"/>
-        </w:rPr>
-        <w:t>().</w:t>
-      </w:r>
-      <w:r>
-        <w:rPr>
-          <w:rFonts w:cstheme="minorHAnsi"/>
-        </w:rPr>
-        <w:t xml:space="preserve"> Otherwise, we round the page size up so we have an integer number of page sizes.</w:t>
-      </w:r>
-      <w:r>
-        <w:rPr>
-          <w:rFonts w:cstheme="minorHAnsi"/>
-        </w:rPr>
-        <w:t xml:space="preserve"> Finally, we create a file descriptor called </w:t>
-      </w:r>
-      <w:r>
-        <w:rPr>
-          <w:rFonts w:ascii="Consolas" w:hAnsi="Consolas" w:cs="Consolas"/>
-        </w:rPr>
-        <w:t>/</w:t>
-      </w:r>
-      <w:r>
-        <w:rPr>
-          <w:rFonts w:ascii="Consolas" w:hAnsi="Consolas" w:cs="Consolas"/>
-        </w:rPr>
-        <w:t>dev/zero</w:t>
-      </w:r>
-      <w:r>
-        <w:rPr>
-          <w:rFonts w:cstheme="minorHAnsi"/>
-        </w:rPr>
-        <w:t xml:space="preserve"> that we will use to “allocate” a space in memory for us to use using </w:t>
-      </w:r>
-      <w:proofErr w:type="spellStart"/>
-      <w:r>
-        <w:rPr>
-          <w:rFonts w:ascii="Consolas" w:hAnsi="Consolas" w:cs="Consolas"/>
-        </w:rPr>
-        <w:t>mmap</w:t>
-      </w:r>
-      <w:proofErr w:type="spellEnd"/>
-      <w:r>
-        <w:rPr>
-          <w:rFonts w:ascii="Consolas" w:hAnsi="Consolas" w:cs="Consolas"/>
-        </w:rPr>
-        <w:t>()</w:t>
-      </w:r>
-      <w:r>
-        <w:rPr>
-          <w:rFonts w:cstheme="minorHAnsi"/>
-        </w:rPr>
-        <w:t xml:space="preserve">. </w:t>
-      </w:r>
-      <w:r>
-        <w:rPr>
-          <w:rFonts w:ascii="Consolas" w:hAnsi="Consolas" w:cs="Consolas"/>
-        </w:rPr>
-        <w:t>/d</w:t>
-      </w:r>
-      <w:r>
-        <w:rPr>
-          <w:rFonts w:ascii="Consolas" w:hAnsi="Consolas" w:cs="Consolas"/>
-        </w:rPr>
-        <w:t>ev/zero</w:t>
-      </w:r>
-      <w:r>
-        <w:rPr>
-          <w:rFonts w:cstheme="minorHAnsi"/>
-        </w:rPr>
-        <w:t xml:space="preserve"> essentially will fill that space in memory with zeroes so it is clean</w:t>
-      </w:r>
-      <w:r>
-        <w:rPr>
-          <w:rFonts w:cstheme="minorHAnsi"/>
-        </w:rPr>
-        <w:t xml:space="preserve"> and able to be filled with our own data</w:t>
-      </w:r>
-      <w:r>
-        <w:rPr>
-          <w:rFonts w:cstheme="minorHAnsi"/>
-        </w:rPr>
-        <w:t xml:space="preserve">. </w:t>
-      </w:r>
-      <w:r>
-        <w:rPr>
-          <w:rFonts w:cstheme="minorHAnsi"/>
-        </w:rPr>
-        <w:t>We</w:t>
-      </w:r>
-      <w:r>
-        <w:rPr>
-          <w:rFonts w:cstheme="minorHAnsi"/>
-        </w:rPr>
-        <w:t xml:space="preserve"> also </w:t>
-      </w:r>
-      <w:proofErr w:type="spellStart"/>
-      <w:r>
-        <w:rPr>
-          <w:rFonts w:cstheme="minorHAnsi"/>
-        </w:rPr>
-        <w:t>set</w:t>
-      </w:r>
-      <w:r>
-        <w:rPr>
-          <w:rFonts w:cstheme="minorHAnsi"/>
-        </w:rPr>
-        <w:t xml:space="preserve"> </w:t>
-      </w:r>
-      <w:proofErr w:type="spellEnd"/>
       <w:r>
         <w:rPr>
           <w:rFonts w:cstheme="minorHAnsi"/>
@@ -439,21 +400,155 @@
           <w:rFonts w:ascii="Consolas" w:hAnsi="Consolas" w:cs="Consolas"/>
           <w:color w:val="4472C4" w:themeColor="accent1"/>
         </w:rPr>
-        <w:t>*</w:t>
-      </w:r>
-      <w:proofErr w:type="spellStart"/>
-      <w:r>
-        <w:rPr>
-          <w:rFonts w:ascii="Consolas" w:hAnsi="Consolas" w:cs="Consolas"/>
-          <w:color w:val="4472C4" w:themeColor="accent1"/>
-        </w:rPr>
-        <w:t>Mem_alloc</w:t>
-      </w:r>
-      <w:proofErr w:type="spellEnd"/>
-      <w:r>
-        <w:rPr>
-          <w:rFonts w:ascii="Consolas" w:hAnsi="Consolas" w:cs="Consolas"/>
-          <w:color w:val="4472C4" w:themeColor="accent1"/>
+        <w:t xml:space="preserve">*Mem_alloc </w:t>
+      </w:r>
+      <w:r>
+        <w:rPr>
+          <w:rFonts w:cstheme="minorHAnsi"/>
+        </w:rPr>
+        <w:t>takes a size</w:t>
+      </w:r>
+      <w:r>
+        <w:rPr>
+          <w:rFonts w:cstheme="minorHAnsi"/>
+        </w:rPr>
+        <w:t xml:space="preserve"> as an input and first checks to make sure that memory was initialized and will return </w:t>
+      </w:r>
+      <w:r>
+        <w:rPr>
+          <w:rFonts w:ascii="Consolas" w:hAnsi="Consolas" w:cs="Consolas"/>
+        </w:rPr>
+        <w:t>NULL</w:t>
+      </w:r>
+      <w:r>
+        <w:rPr>
+          <w:rFonts w:cstheme="minorHAnsi"/>
+        </w:rPr>
+        <w:t xml:space="preserve"> if it wasn’t. Then we utilize a linked list in order to maintain </w:t>
+      </w:r>
+      <w:r>
+        <w:rPr>
+          <w:rFonts w:cstheme="minorHAnsi"/>
+        </w:rPr>
+        <w:t>a list o</w:t>
+      </w:r>
+      <w:r>
+        <w:rPr>
+          <w:rFonts w:cstheme="minorHAnsi"/>
+        </w:rPr>
+        <w:t xml:space="preserve">f nodes which contain pointers to their addresses, their sizes, and a pointer to the node in front of them. The </w:t>
+      </w:r>
+      <w:r>
+        <w:rPr>
+          <w:rFonts w:ascii="Consolas" w:hAnsi="Consolas" w:cs="Consolas"/>
+        </w:rPr>
+        <w:t>list</w:t>
+      </w:r>
+      <w:r>
+        <w:rPr>
+          <w:rFonts w:cstheme="minorHAnsi"/>
+        </w:rPr>
+        <w:t xml:space="preserve"> of nodes includes a </w:t>
+      </w:r>
+      <w:r>
+        <w:rPr>
+          <w:rFonts w:ascii="Consolas" w:hAnsi="Consolas" w:cs="Consolas"/>
+        </w:rPr>
+        <w:t xml:space="preserve">node </w:t>
+      </w:r>
+      <w:r>
+        <w:rPr>
+          <w:rFonts w:cstheme="minorHAnsi"/>
+        </w:rPr>
+        <w:t xml:space="preserve">pointer and the </w:t>
+      </w:r>
+      <w:r>
+        <w:rPr>
+          <w:rFonts w:ascii="Consolas" w:hAnsi="Consolas" w:cs="Consolas"/>
+        </w:rPr>
+        <w:t>remainingMemory</w:t>
+      </w:r>
+      <w:r>
+        <w:rPr>
+          <w:rFonts w:cstheme="minorHAnsi"/>
+        </w:rPr>
+        <w:t xml:space="preserve"> left in the block. Then we create </w:t>
+      </w:r>
+      <w:r>
+        <w:rPr>
+          <w:rFonts w:cstheme="minorHAnsi"/>
+        </w:rPr>
+        <w:t>new nodes</w:t>
+      </w:r>
+      <w:r>
+        <w:rPr>
+          <w:rFonts w:cstheme="minorHAnsi"/>
+        </w:rPr>
+        <w:t xml:space="preserve"> called </w:t>
+      </w:r>
+      <w:r>
+        <w:rPr>
+          <w:rFonts w:ascii="Consolas" w:hAnsi="Consolas" w:cs="Consolas"/>
+        </w:rPr>
+        <w:t>curr</w:t>
+      </w:r>
+      <w:r>
+        <w:rPr>
+          <w:rFonts w:cstheme="minorHAnsi"/>
+        </w:rPr>
+        <w:t xml:space="preserve"> and </w:t>
+      </w:r>
+      <w:r>
+        <w:rPr>
+          <w:rFonts w:ascii="Consolas" w:hAnsi="Consolas" w:cs="Consolas"/>
+        </w:rPr>
+        <w:t>next</w:t>
+      </w:r>
+      <w:r>
+        <w:rPr>
+          <w:rFonts w:ascii="Consolas" w:hAnsi="Consolas" w:cs="Consolas"/>
+        </w:rPr>
+        <w:t>,</w:t>
+      </w:r>
+      <w:r>
+        <w:rPr>
+          <w:rFonts w:cstheme="minorHAnsi"/>
+        </w:rPr>
+        <w:t xml:space="preserve"> and </w:t>
+      </w:r>
+      <w:r>
+        <w:rPr>
+          <w:rFonts w:cstheme="minorHAnsi"/>
+        </w:rPr>
+        <w:t xml:space="preserve">then we </w:t>
+      </w:r>
+      <w:r>
+        <w:rPr>
+          <w:rFonts w:cstheme="minorHAnsi"/>
+        </w:rPr>
+        <w:t xml:space="preserve">assign </w:t>
+      </w:r>
+      <w:r>
+        <w:rPr>
+          <w:rFonts w:ascii="Consolas" w:hAnsi="Consolas" w:cs="Consolas"/>
+        </w:rPr>
+        <w:t>curr</w:t>
+      </w:r>
+      <w:r>
+        <w:rPr>
+          <w:rFonts w:cstheme="minorHAnsi"/>
+        </w:rPr>
+        <w:t xml:space="preserve"> to be the head of the memory list and </w:t>
+      </w:r>
+      <w:r>
+        <w:rPr>
+          <w:rFonts w:ascii="Consolas" w:hAnsi="Consolas" w:cs="Consolas"/>
+        </w:rPr>
+        <w:t>next</w:t>
+      </w:r>
+      <w:r>
+        <w:rPr>
+          <w:rFonts w:cs="Consolas"/>
         </w:rPr>
         <w:t xml:space="preserve"> </w:t>
       </w:r>
@@ -461,177 +556,13 @@
         <w:rPr>
           <w:rFonts w:cstheme="minorHAnsi"/>
         </w:rPr>
-        <w:t>takes a size</w:t>
-      </w:r>
-      <w:r>
-        <w:rPr>
-          <w:rFonts w:cstheme="minorHAnsi"/>
-        </w:rPr>
-        <w:t xml:space="preserve"> as an input and first checks to make sure that memory was initialized and will return </w:t>
-      </w:r>
-      <w:r>
-        <w:rPr>
-          <w:rFonts w:ascii="Consolas" w:hAnsi="Consolas" w:cs="Consolas"/>
-        </w:rPr>
-        <w:t>NULL</w:t>
-      </w:r>
-      <w:r>
-        <w:rPr>
-          <w:rFonts w:cstheme="minorHAnsi"/>
-        </w:rPr>
-        <w:t xml:space="preserve"> if it wasn’t. Then we utilize a linked list in order to maintain </w:t>
-      </w:r>
-      <w:r>
-        <w:rPr>
-          <w:rFonts w:cstheme="minorHAnsi"/>
-        </w:rPr>
-        <w:t>a list o</w:t>
-      </w:r>
-      <w:r>
-        <w:rPr>
-          <w:rFonts w:cstheme="minorHAnsi"/>
-        </w:rPr>
-        <w:t xml:space="preserve">f nodes which contain pointers to their addresses, their sizes, and a pointer to the node in front of them. The </w:t>
-      </w:r>
-      <w:r>
-        <w:rPr>
-          <w:rFonts w:ascii="Consolas" w:hAnsi="Consolas" w:cs="Consolas"/>
-        </w:rPr>
-        <w:t>list</w:t>
-      </w:r>
-      <w:r>
-        <w:rPr>
-          <w:rFonts w:cstheme="minorHAnsi"/>
-        </w:rPr>
-        <w:t xml:space="preserve"> of nodes includes a </w:t>
-      </w:r>
-      <w:r>
-        <w:rPr>
-          <w:rFonts w:ascii="Consolas" w:hAnsi="Consolas" w:cs="Consolas"/>
-        </w:rPr>
-        <w:t xml:space="preserve">node </w:t>
-      </w:r>
-      <w:r>
-        <w:rPr>
-          <w:rFonts w:cstheme="minorHAnsi"/>
-        </w:rPr>
-        <w:t xml:space="preserve">pointer and the </w:t>
-      </w:r>
-      <w:proofErr w:type="spellStart"/>
-      <w:r>
-        <w:rPr>
-          <w:rFonts w:ascii="Consolas" w:hAnsi="Consolas" w:cs="Consolas"/>
-        </w:rPr>
-        <w:t>remainingMemory</w:t>
-      </w:r>
-      <w:proofErr w:type="spellEnd"/>
-      <w:r>
-        <w:rPr>
-          <w:rFonts w:cstheme="minorHAnsi"/>
-        </w:rPr>
-        <w:t xml:space="preserve"> left in the block. Then we create </w:t>
-      </w:r>
-      <w:r>
-        <w:rPr>
-          <w:rFonts w:cstheme="minorHAnsi"/>
-        </w:rPr>
-        <w:t>new nodes</w:t>
-      </w:r>
-      <w:r>
-        <w:rPr>
-          <w:rFonts w:cstheme="minorHAnsi"/>
-        </w:rPr>
-        <w:t xml:space="preserve"> called </w:t>
-      </w:r>
-      <w:proofErr w:type="spellStart"/>
-      <w:r>
-        <w:rPr>
-          <w:rFonts w:ascii="Consolas" w:hAnsi="Consolas" w:cs="Consolas"/>
-        </w:rPr>
-        <w:t>curr</w:t>
-      </w:r>
-      <w:proofErr w:type="spellEnd"/>
-      <w:r>
-        <w:rPr>
-          <w:rFonts w:cstheme="minorHAnsi"/>
-        </w:rPr>
-        <w:t xml:space="preserve"> and </w:t>
-      </w:r>
-      <w:r>
-        <w:rPr>
-          <w:rFonts w:ascii="Consolas" w:hAnsi="Consolas" w:cs="Consolas"/>
-        </w:rPr>
-        <w:t>next</w:t>
-      </w:r>
-      <w:r>
-        <w:rPr>
-          <w:rFonts w:ascii="Consolas" w:hAnsi="Consolas" w:cs="Consolas"/>
-        </w:rPr>
-        <w:t>,</w:t>
-      </w:r>
-      <w:r>
-        <w:rPr>
-          <w:rFonts w:cstheme="minorHAnsi"/>
-        </w:rPr>
-        <w:t xml:space="preserve"> and </w:t>
-      </w:r>
-      <w:r>
-        <w:rPr>
-          <w:rFonts w:cstheme="minorHAnsi"/>
-        </w:rPr>
-        <w:t xml:space="preserve">then we </w:t>
-      </w:r>
-      <w:r>
-        <w:rPr>
-          <w:rFonts w:cstheme="minorHAnsi"/>
-        </w:rPr>
-        <w:t xml:space="preserve">assign </w:t>
-      </w:r>
-      <w:proofErr w:type="spellStart"/>
-      <w:r>
-        <w:rPr>
-          <w:rFonts w:ascii="Consolas" w:hAnsi="Consolas" w:cs="Consolas"/>
-        </w:rPr>
-        <w:t>curr</w:t>
-      </w:r>
-      <w:proofErr w:type="spellEnd"/>
-      <w:r>
-        <w:rPr>
-          <w:rFonts w:cstheme="minorHAnsi"/>
-        </w:rPr>
-        <w:t xml:space="preserve"> to be the head of the memory list and </w:t>
-      </w:r>
-      <w:r>
-        <w:rPr>
-          <w:rFonts w:ascii="Consolas" w:hAnsi="Consolas" w:cs="Consolas"/>
-        </w:rPr>
-        <w:t>next</w:t>
-      </w:r>
-      <w:r>
-        <w:rPr>
-          <w:rFonts w:cs="Consolas"/>
-        </w:rPr>
-        <w:t xml:space="preserve"> </w:t>
-      </w:r>
-      <w:r>
-        <w:rPr>
-          <w:rFonts w:cstheme="minorHAnsi"/>
-        </w:rPr>
         <w:t xml:space="preserve">to be </w:t>
       </w:r>
-      <w:proofErr w:type="spellStart"/>
-      <w:r>
-        <w:rPr>
-          <w:rFonts w:ascii="Consolas" w:hAnsi="Consolas" w:cs="Consolas"/>
-        </w:rPr>
-        <w:t>curr’s</w:t>
-      </w:r>
-      <w:proofErr w:type="spellEnd"/>
-      <w:r>
-        <w:rPr>
-          <w:rFonts w:ascii="Consolas" w:hAnsi="Consolas" w:cs="Consolas"/>
-        </w:rPr>
-        <w:t xml:space="preserve"> next</w:t>
+      <w:r>
+        <w:rPr>
+          <w:rFonts w:ascii="Consolas" w:hAnsi="Consolas" w:cs="Consolas"/>
+        </w:rPr>
+        <w:t>curr’s next</w:t>
       </w:r>
       <w:r>
         <w:rPr>
@@ -773,23 +704,7 @@
           <w:rFonts w:cstheme="minorHAnsi"/>
           <w:i/>
         </w:rPr>
-        <w:t xml:space="preserve">Note that the point of mapping a new space in memory for the temporary node allows us to hide the linked list data structure from the user while maintaining the </w:t>
-      </w:r>
-      <w:proofErr w:type="spellStart"/>
-      <w:r>
-        <w:rPr>
-          <w:rFonts w:cstheme="minorHAnsi"/>
-          <w:i/>
-        </w:rPr>
-        <w:t xml:space="preserve">linked </w:t>
-      </w:r>
-      <w:proofErr w:type="spellEnd"/>
-      <w:r>
-        <w:rPr>
-          <w:rFonts w:cstheme="minorHAnsi"/>
-          <w:i/>
-        </w:rPr>
-        <w:t>list’s overhead in memory</w:t>
+        <w:t>Note that the point of mapping a new space in memory for the temporary node allows us to hide the linked list data structure from the user while maintaining the linked list’s overhead in memory</w:t>
       </w:r>
       <w:r>
         <w:rPr>
@@ -823,6 +738,12 @@
         <w:lastRenderedPageBreak/>
         <w:t>linked list information and hide this information from the user by simply returning the address of the node they placed.</w:t>
       </w:r>
+      <w:r>
+        <w:rPr>
+          <w:rFonts w:cs="Consolas"/>
+        </w:rPr>
+        <w:t xml:space="preserve"> </w:t>
+      </w:r>
     </w:p>
     <w:p>
       <w:pPr>
@@ -841,19 +762,11 @@
         </w:rPr>
         <w:t xml:space="preserve">If it reaches the end without placing the node, it uses </w:t>
       </w:r>
-      <w:proofErr w:type="spellStart"/>
-      <w:r>
-        <w:rPr>
-          <w:rFonts w:ascii="Consolas" w:hAnsi="Consolas" w:cs="Consolas"/>
-        </w:rPr>
-        <w:t>munmap</w:t>
-      </w:r>
-      <w:proofErr w:type="spellEnd"/>
-      <w:r>
-        <w:rPr>
-          <w:rFonts w:ascii="Consolas" w:hAnsi="Consolas" w:cs="Consolas"/>
-        </w:rPr>
-        <w:t>()</w:t>
+      <w:r>
+        <w:rPr>
+          <w:rFonts w:ascii="Consolas" w:hAnsi="Consolas" w:cs="Consolas"/>
+        </w:rPr>
+        <w:t>munmap()</w:t>
       </w:r>
       <w:r>
         <w:rPr>
@@ -911,69 +824,15 @@
         <w:rPr>
           <w:rFonts w:cs="Consolas"/>
         </w:rPr>
-        <w:t xml:space="preserve">First we create a new node called </w:t>
-      </w:r>
-      <w:proofErr w:type="spellStart"/>
-      <w:r>
-        <w:rPr>
-          <w:rFonts w:ascii="Consolas" w:hAnsi="Consolas" w:cs="Consolas"/>
-        </w:rPr>
-        <w:t>insertAfter</w:t>
-      </w:r>
-      <w:proofErr w:type="spellEnd"/>
-      <w:r>
-        <w:rPr>
-          <w:rFonts w:cs="Consolas"/>
-        </w:rPr>
-        <w:t xml:space="preserve"> that points to the </w:t>
-      </w:r>
-      <w:proofErr w:type="spellStart"/>
-      <w:r>
-        <w:rPr>
-          <w:rFonts w:cs="Consolas"/>
-        </w:rPr>
-        <w:t>memoryList’s</w:t>
-      </w:r>
-      <w:proofErr w:type="spellEnd"/>
-      <w:r>
-        <w:rPr>
-          <w:rFonts w:cs="Consolas"/>
-        </w:rPr>
-        <w:t xml:space="preserve"> head and we create two new </w:t>
-      </w:r>
-      <w:r>
-        <w:rPr>
-          <w:rFonts w:cs="Consolas"/>
-        </w:rPr>
-        <w:t xml:space="preserve">flags called </w:t>
-      </w:r>
-      <w:proofErr w:type="spellStart"/>
-      <w:r>
-        <w:rPr>
-          <w:rFonts w:ascii="Consolas" w:hAnsi="Consolas" w:cs="Consolas"/>
-        </w:rPr>
-        <w:t>insertAtHead</w:t>
-      </w:r>
-      <w:proofErr w:type="spellEnd"/>
-      <w:r>
-        <w:rPr>
-          <w:rFonts w:cs="Consolas"/>
-        </w:rPr>
-        <w:t xml:space="preserve"> and </w:t>
-      </w:r>
-      <w:proofErr w:type="spellStart"/>
-      <w:r>
-        <w:rPr>
-          <w:rFonts w:ascii="Consolas" w:hAnsi="Consolas" w:cs="Consolas"/>
-        </w:rPr>
-        <w:t>insertAtMiddle</w:t>
-      </w:r>
-      <w:proofErr w:type="spellEnd"/>
-      <w:r>
-        <w:rPr>
-          <w:rFonts w:cs="Consolas"/>
-        </w:rPr>
-        <w:t xml:space="preserve"> to indicate where the smallest space is and a new </w:t>
+        <w:t xml:space="preserve">We create any linked list nodes we might need and a new </w:t>
+      </w:r>
+      <w:bookmarkStart w:id="0" w:name="_GoBack"/>
+      <w:bookmarkEnd w:id="0"/>
+      <w:r>
+        <w:rPr>
+          <w:rFonts w:cs="Consolas"/>
+        </w:rPr>
+        <w:t xml:space="preserve">new </w:t>
       </w:r>
       <w:r>
         <w:rPr>
@@ -987,14 +846,12 @@
         </w:rPr>
         <w:t xml:space="preserve"> for the </w:t>
       </w:r>
-      <w:proofErr w:type="spellStart"/>
       <w:r>
         <w:rPr>
           <w:rFonts w:ascii="Consolas" w:hAnsi="Consolas" w:cs="Consolas"/>
         </w:rPr>
         <w:t>smallestSpace</w:t>
       </w:r>
-      <w:proofErr w:type="spellEnd"/>
       <w:r>
         <w:rPr>
           <w:rFonts w:cs="Consolas"/>
@@ -1023,16 +880,8 @@
         <w:rPr>
           <w:rFonts w:ascii="Consolas" w:hAnsi="Consolas" w:cs="Consolas"/>
         </w:rPr>
-        <w:t xml:space="preserve"> </w:t>
-      </w:r>
-      <w:proofErr w:type="spellStart"/>
-      <w:r>
-        <w:rPr>
-          <w:rFonts w:ascii="Consolas" w:hAnsi="Consolas" w:cs="Consolas"/>
-        </w:rPr>
-        <w:t>smallestSpace</w:t>
-      </w:r>
-      <w:proofErr w:type="spellEnd"/>
+        <w:t xml:space="preserve"> smallestSpace</w:t>
+      </w:r>
       <w:r>
         <w:rPr>
           <w:rFonts w:cs="Consolas"/>
@@ -1075,19 +924,11 @@
         </w:rPr>
         <w:t xml:space="preserve">If none of the options were used, then there was no space found and the temp node is deallocated using </w:t>
       </w:r>
-      <w:proofErr w:type="spellStart"/>
-      <w:r>
-        <w:rPr>
-          <w:rFonts w:ascii="Consolas" w:hAnsi="Consolas" w:cs="Consolas"/>
-        </w:rPr>
-        <w:t>munmap</w:t>
-      </w:r>
-      <w:proofErr w:type="spellEnd"/>
-      <w:r>
-        <w:rPr>
-          <w:rFonts w:ascii="Consolas" w:hAnsi="Consolas" w:cs="Consolas"/>
-        </w:rPr>
-        <w:t>()</w:t>
+      <w:r>
+        <w:rPr>
+          <w:rFonts w:ascii="Consolas" w:hAnsi="Consolas" w:cs="Consolas"/>
+        </w:rPr>
+        <w:t>munmap()</w:t>
       </w:r>
       <w:r>
         <w:rPr>
@@ -1144,7 +985,6 @@
         </w:rPr>
         <w:t xml:space="preserve"> for the </w:t>
       </w:r>
-      <w:proofErr w:type="spellStart"/>
       <w:r>
         <w:rPr>
           <w:rFonts w:ascii="Consolas" w:hAnsi="Consolas" w:cs="Consolas"/>
@@ -1157,7 +997,6 @@
         </w:rPr>
         <w:t>Space</w:t>
       </w:r>
-      <w:proofErr w:type="spellEnd"/>
       <w:r>
         <w:rPr>
           <w:rFonts w:cs="Consolas"/>
@@ -1170,19 +1009,11 @@
         </w:rPr>
         <w:t xml:space="preserve"> using </w:t>
       </w:r>
-      <w:proofErr w:type="spellStart"/>
-      <w:r>
-        <w:rPr>
-          <w:rFonts w:ascii="Consolas" w:hAnsi="Consolas" w:cs="Consolas"/>
-        </w:rPr>
-        <w:t>mmap</w:t>
-      </w:r>
-      <w:proofErr w:type="spellEnd"/>
-      <w:r>
-        <w:rPr>
-          <w:rFonts w:ascii="Consolas" w:hAnsi="Consolas" w:cs="Consolas"/>
-        </w:rPr>
-        <w:t>()</w:t>
+      <w:r>
+        <w:rPr>
+          <w:rFonts w:ascii="Consolas" w:hAnsi="Consolas" w:cs="Consolas"/>
+        </w:rPr>
+        <w:t>mmap()</w:t>
       </w:r>
       <w:r>
         <w:rPr>
@@ -1208,7 +1039,6 @@
         </w:rPr>
         <w:t xml:space="preserve">First we go through the entire memory block and check to see which part of memory contains the </w:t>
       </w:r>
-      <w:proofErr w:type="spellStart"/>
       <w:r>
         <w:rPr>
           <w:rFonts w:ascii="Consolas" w:hAnsi="Consolas" w:cs="Consolas"/>
@@ -1221,7 +1051,6 @@
         </w:rPr>
         <w:t>Space</w:t>
       </w:r>
-      <w:proofErr w:type="spellEnd"/>
       <w:r>
         <w:rPr>
           <w:rFonts w:cs="Consolas"/>
@@ -1300,19 +1129,11 @@
         </w:rPr>
         <w:t xml:space="preserve">If none of the options were used, then there was no space found and the temp node is deallocated using </w:t>
       </w:r>
-      <w:proofErr w:type="spellStart"/>
-      <w:r>
-        <w:rPr>
-          <w:rFonts w:ascii="Consolas" w:hAnsi="Consolas" w:cs="Consolas"/>
-        </w:rPr>
-        <w:t>munmap</w:t>
-      </w:r>
-      <w:proofErr w:type="spellEnd"/>
-      <w:r>
-        <w:rPr>
-          <w:rFonts w:ascii="Consolas" w:hAnsi="Consolas" w:cs="Consolas"/>
-        </w:rPr>
-        <w:t>()</w:t>
+      <w:r>
+        <w:rPr>
+          <w:rFonts w:ascii="Consolas" w:hAnsi="Consolas" w:cs="Consolas"/>
+        </w:rPr>
+        <w:t>munmap()</w:t>
       </w:r>
       <w:r>
         <w:rPr>
@@ -1350,21 +1171,12 @@
           <w:rFonts w:ascii="Consolas" w:hAnsi="Consolas" w:cs="Consolas"/>
         </w:rPr>
       </w:pPr>
-      <w:proofErr w:type="spellStart"/>
       <w:r>
         <w:rPr>
           <w:rFonts w:ascii="Consolas" w:hAnsi="Consolas" w:cs="Consolas"/>
           <w:color w:val="4472C4" w:themeColor="accent1"/>
         </w:rPr>
-        <w:t>Mem_Free</w:t>
-      </w:r>
-      <w:proofErr w:type="spellEnd"/>
-      <w:r>
-        <w:rPr>
-          <w:rFonts w:ascii="Consolas" w:hAnsi="Consolas" w:cs="Consolas"/>
-          <w:color w:val="4472C4" w:themeColor="accent1"/>
-        </w:rPr>
-        <w:t xml:space="preserve"> </w:t>
+        <w:t xml:space="preserve">Mem_Free </w:t>
       </w:r>
       <w:r>
         <w:rPr>
@@ -1380,44 +1192,26 @@
         </w:rPr>
         <w:t xml:space="preserve"> goes through the linked list structure and checks each node to see if an object exists there. If it does exist and it’s the head of the linked list, it will update the linked list by changing the pointers of the head of the linked list to the next node in the list and then using </w:t>
       </w:r>
-      <w:proofErr w:type="spellStart"/>
       <w:r>
         <w:rPr>
           <w:rFonts w:ascii="Consolas" w:hAnsi="Consolas" w:cs="Consolas"/>
           <w:color w:val="000000" w:themeColor="text1"/>
         </w:rPr>
-        <w:t>munmap</w:t>
-      </w:r>
-      <w:proofErr w:type="spellEnd"/>
-      <w:r>
-        <w:rPr>
-          <w:rFonts w:ascii="Consolas" w:hAnsi="Consolas" w:cs="Consolas"/>
+        <w:t>munmap()</w:t>
+      </w:r>
+      <w:r>
+        <w:rPr>
+          <w:rFonts w:cs="Consolas"/>
           <w:color w:val="000000" w:themeColor="text1"/>
         </w:rPr>
-        <w:t>()</w:t>
-      </w:r>
-      <w:r>
-        <w:rPr>
-          <w:rFonts w:cs="Consolas"/>
+        <w:t xml:space="preserve"> to deallocate the node and will return 0. If it’s the only node in the linked list, it will deallocate the entire block of memory and return 0. If the pointer is within the nodes that are allocated (it’s not the head), it will update the linked list to point the previous node’s next pointer to the currently removed node’s next node and will deallocate that node using </w:t>
+      </w:r>
+      <w:r>
+        <w:rPr>
+          <w:rFonts w:ascii="Consolas" w:hAnsi="Consolas" w:cs="Consolas"/>
           <w:color w:val="000000" w:themeColor="text1"/>
         </w:rPr>
-        <w:t xml:space="preserve"> to deallocate the node and will return 0. If it’s the only node in the linked list, it will deallocate the entire block of memory and return 0. If the pointer is within the nodes that are allocated (it’s not the head), it will update the linked list to point the previous node’s next pointer to the currently removed node’s next node and will deallocate that node using </w:t>
-      </w:r>
-      <w:proofErr w:type="spellStart"/>
-      <w:r>
-        <w:rPr>
-          <w:rFonts w:ascii="Consolas" w:hAnsi="Consolas" w:cs="Consolas"/>
-          <w:color w:val="000000" w:themeColor="text1"/>
-        </w:rPr>
-        <w:t>munmap</w:t>
-      </w:r>
-      <w:proofErr w:type="spellEnd"/>
-      <w:r>
-        <w:rPr>
-          <w:rFonts w:ascii="Consolas" w:hAnsi="Consolas" w:cs="Consolas"/>
-          <w:color w:val="000000" w:themeColor="text1"/>
-        </w:rPr>
-        <w:t>()</w:t>
+        <w:t>munmap()</w:t>
       </w:r>
       <w:r>
         <w:rPr>
@@ -1438,7 +1232,6 @@
           <w:rFonts w:cstheme="minorHAnsi"/>
         </w:rPr>
       </w:pPr>
-      <w:proofErr w:type="spellStart"/>
       <w:r>
         <w:rPr>
           <w:rFonts w:ascii="Consolas" w:hAnsi="Consolas" w:cs="Consolas"/>
@@ -1446,7 +1239,6 @@
         </w:rPr>
         <w:t>Mem_IsValid</w:t>
       </w:r>
-      <w:proofErr w:type="spellEnd"/>
       <w:r>
         <w:rPr>
           <w:rFonts w:ascii="Consolas" w:hAnsi="Consolas" w:cs="Consolas"/>
@@ -1480,29 +1272,27 @@
           <w:rFonts w:cstheme="minorHAnsi"/>
         </w:rPr>
       </w:pPr>
-      <w:proofErr w:type="spellStart"/>
       <w:r>
         <w:rPr>
           <w:rFonts w:ascii="Consolas" w:hAnsi="Consolas" w:cs="Consolas"/>
           <w:color w:val="4472C4" w:themeColor="accent1"/>
         </w:rPr>
+        <w:t xml:space="preserve">Mem_GetSize </w:t>
+      </w:r>
+      <w:r>
+        <w:rPr>
+          <w:rFonts w:cs="Consolas"/>
+          <w:color w:val="000000" w:themeColor="text1"/>
+        </w:rPr>
+        <w:t xml:space="preserve">goes through the linked list and compares the start and end addresses of the current node and checks to see if the pointer given falls within that range. If it </w:t>
+      </w:r>
+      <w:r>
+        <w:rPr>
+          <w:rFonts w:cs="Consolas"/>
+          <w:color w:val="000000" w:themeColor="text1"/>
+        </w:rPr>
         <w:lastRenderedPageBreak/>
-        <w:t>Mem_GetSize</w:t>
-      </w:r>
-      <w:proofErr w:type="spellEnd"/>
-      <w:r>
-        <w:rPr>
-          <w:rFonts w:ascii="Consolas" w:hAnsi="Consolas" w:cs="Consolas"/>
-          <w:color w:val="4472C4" w:themeColor="accent1"/>
-        </w:rPr>
-        <w:t xml:space="preserve"> </w:t>
-      </w:r>
-      <w:r>
-        <w:rPr>
-          <w:rFonts w:cs="Consolas"/>
-          <w:color w:val="000000" w:themeColor="text1"/>
-        </w:rPr>
-        <w:t>goes through the linked list and compares the start and end addresses of the current node and checks to see if the pointer given falls within that range. If it does, it gets the size of the current node and returns it. If the node isn’t found, it returns -1.</w:t>
+        <w:t>does, it gets the size of the current node and returns it. If the node isn’t found, it returns -1.</w:t>
       </w:r>
     </w:p>
     <w:p>
@@ -1516,21 +1306,12 @@
           <w:rFonts w:cstheme="minorHAnsi"/>
         </w:rPr>
       </w:pPr>
-      <w:proofErr w:type="spellStart"/>
       <w:r>
         <w:rPr>
           <w:rFonts w:ascii="Consolas" w:hAnsi="Consolas" w:cs="Consolas"/>
           <w:color w:val="4472C4" w:themeColor="accent1"/>
         </w:rPr>
-        <w:t>Mem_GetFragmentation</w:t>
-      </w:r>
-      <w:proofErr w:type="spellEnd"/>
-      <w:r>
-        <w:rPr>
-          <w:rFonts w:ascii="Consolas" w:hAnsi="Consolas" w:cs="Consolas"/>
-          <w:color w:val="4472C4" w:themeColor="accent1"/>
-        </w:rPr>
-        <w:t xml:space="preserve"> </w:t>
+        <w:t xml:space="preserve">Mem_GetFragmentation </w:t>
       </w:r>
       <w:r>
         <w:rPr>
@@ -1590,8 +1371,6 @@
       <w:r>
         <w:t xml:space="preserve"> of choices we made</w:t>
       </w:r>
-      <w:bookmarkStart w:id="0" w:name="_GoBack"/>
-      <w:bookmarkEnd w:id="0"/>
       <w:r>
         <w:t>.</w:t>
       </w:r>

</xml_diff>